<commit_message>
update in the nov. 5 meeting
</commit_message>
<xml_diff>
--- a/doc/Project Responsibilities.docx
+++ b/doc/Project Responsibilities.docx
@@ -38,6 +38,15 @@
       <w:r>
         <w:t>1)</w:t>
       </w:r>
+      <w:r>
+        <w:t xml:space="preserve"> </w:t>
+      </w:r>
+      <w:r>
+        <w:rPr>
+          <w:color w:val="FF0000"/>
+        </w:rPr>
+        <w:t>FS</w:t>
+      </w:r>
     </w:p>
     <w:p>
       <w:pPr>
@@ -91,7 +100,19 @@
         <w:t xml:space="preserve">, </w:t>
       </w:r>
       <w:r>
-        <w:t xml:space="preserve">Basket page (1), </w:t>
+        <w:t>Basket page (1)</w:t>
+      </w:r>
+      <w:r>
+        <w:t xml:space="preserve"> </w:t>
+      </w:r>
+      <w:r>
+        <w:rPr>
+          <w:color w:val="FF0000"/>
+        </w:rPr>
+        <w:t>FS</w:t>
+      </w:r>
+      <w:r>
+        <w:t xml:space="preserve">, </w:t>
       </w:r>
       <w:r>
         <w:t>O</w:t>
@@ -105,6 +126,15 @@
       <w:r>
         <w:t>)</w:t>
       </w:r>
+      <w:r>
+        <w:t xml:space="preserve"> </w:t>
+      </w:r>
+      <w:r>
+        <w:rPr>
+          <w:color w:val="FF0000"/>
+        </w:rPr>
+        <w:t>FS</w:t>
+      </w:r>
     </w:p>
     <w:p>
       <w:pPr>
@@ -141,12 +171,24 @@
         <w:t xml:space="preserve"> </w:t>
       </w:r>
       <w:r>
-        <w:t>(1),</w:t>
+        <w:t>(1)</w:t>
       </w:r>
       <w:r>
         <w:t xml:space="preserve"> </w:t>
       </w:r>
       <w:r>
+        <w:rPr>
+          <w:color w:val="FF0000"/>
+        </w:rPr>
+        <w:t>FS</w:t>
+      </w:r>
+      <w:r>
+        <w:t>,</w:t>
+      </w:r>
+      <w:r>
+        <w:t xml:space="preserve"> </w:t>
+      </w:r>
+      <w:r>
         <w:t xml:space="preserve">order-processing </w:t>
       </w:r>
       <w:r>
@@ -165,7 +207,28 @@
         <w:t xml:space="preserve"> </w:t>
       </w:r>
       <w:r>
-        <w:t>manager’s sales promotion page (1), sales statistics page (1)</w:t>
+        <w:t>manager’s sales promotion page (1)</w:t>
+      </w:r>
+      <w:r>
+        <w:t xml:space="preserve"> </w:t>
+      </w:r>
+      <w:r>
+        <w:rPr>
+          <w:color w:val="FF0000"/>
+        </w:rPr>
+        <w:t>FS</w:t>
+      </w:r>
+      <w:r>
+        <w:t>, sales statistics page (1)</w:t>
+      </w:r>
+      <w:r>
+        <w:t xml:space="preserve"> </w:t>
+      </w:r>
+      <w:r>
+        <w:rPr>
+          <w:color w:val="FF0000"/>
+        </w:rPr>
+        <w:t>FS</w:t>
       </w:r>
     </w:p>
     <w:p>
@@ -175,6 +238,9 @@
       <w:r>
         <w:t>5. Items’ pages (several)</w:t>
       </w:r>
+      <w:r>
+        <w:t xml:space="preserve">  FS, LAF</w:t>
+      </w:r>
     </w:p>
     <w:p>
       <w:pPr>
@@ -346,6 +412,19 @@
           <w:rFonts w:eastAsia="Times New Roman" w:cs="Times New Roman"/>
         </w:rPr>
         <w:t>5. For basket page: insert or delete tuples into the table, may edit quantities.</w:t>
+      </w:r>
+      <w:r>
+        <w:rPr>
+          <w:rFonts w:eastAsia="Times New Roman" w:cs="Times New Roman"/>
+        </w:rPr>
+        <w:t xml:space="preserve"> </w:t>
+      </w:r>
+      <w:r>
+        <w:rPr>
+          <w:rFonts w:eastAsia="Times New Roman" w:cs="Times New Roman"/>
+          <w:color w:val="FF0000"/>
+        </w:rPr>
+        <w:t>FS</w:t>
       </w:r>
     </w:p>
     <w:p>
@@ -416,6 +495,15 @@
       <w:r>
         <w:t>inventory page: list all tuples from item table. Can edit quantity.</w:t>
       </w:r>
+      <w:r>
+        <w:t xml:space="preserve"> </w:t>
+      </w:r>
+      <w:r>
+        <w:rPr>
+          <w:color w:val="FF0000"/>
+        </w:rPr>
+        <w:t>FS</w:t>
+      </w:r>
     </w:p>
     <w:p>
       <w:pPr>
@@ -438,6 +526,15 @@
       <w:r>
         <w:t>edit promotion table.</w:t>
       </w:r>
+      <w:r>
+        <w:t xml:space="preserve"> </w:t>
+      </w:r>
+      <w:r>
+        <w:rPr>
+          <w:color w:val="FF0000"/>
+        </w:rPr>
+        <w:t>FS</w:t>
+      </w:r>
     </w:p>
     <w:p>
       <w:pPr>
@@ -459,16 +556,25 @@
           <w:sz w:val="23"/>
           <w:szCs w:val="23"/>
         </w:rPr>
-        <w:t>View the list of all items and sales history in the previous (week, month, or year)</w:t>
-      </w:r>
-      <w:r>
-        <w:rPr>
-          <w:rFonts w:ascii="Times New Roman" w:eastAsia="Times New Roman" w:hAnsi="Times New Roman" w:cs="Times New Roman"/>
-          <w:color w:val="000000"/>
-          <w:sz w:val="23"/>
-          <w:szCs w:val="23"/>
-        </w:rPr>
-        <w:t>. Apply all kinds of aggregation functions.</w:t>
+        <w:t>View the list of all items and sales history in the previous (week, month, or year). Apply all kinds of aggregation functions.</w:t>
+      </w:r>
+      <w:r>
+        <w:rPr>
+          <w:rFonts w:ascii="Times New Roman" w:eastAsia="Times New Roman" w:hAnsi="Times New Roman" w:cs="Times New Roman"/>
+          <w:color w:val="000000"/>
+          <w:sz w:val="23"/>
+          <w:szCs w:val="23"/>
+        </w:rPr>
+        <w:t xml:space="preserve"> </w:t>
+      </w:r>
+      <w:r>
+        <w:rPr>
+          <w:rFonts w:ascii="Times New Roman" w:eastAsia="Times New Roman" w:hAnsi="Times New Roman" w:cs="Times New Roman"/>
+          <w:color w:val="FF0000"/>
+          <w:sz w:val="23"/>
+          <w:szCs w:val="23"/>
+        </w:rPr>
+        <w:t>FS</w:t>
       </w:r>
     </w:p>
     <w:p>
@@ -490,264 +596,273 @@
         </w:rPr>
         <w:t>13: For items page: query item table and give a picture of the item.</w:t>
       </w:r>
-    </w:p>
-    <w:p>
-      <w:pPr>
-        <w:spacing w:line="360" w:lineRule="auto"/>
-        <w:rPr>
-          <w:rFonts w:ascii="Times New Roman" w:eastAsia="Times New Roman" w:hAnsi="Times New Roman" w:cs="Times New Roman"/>
-          <w:color w:val="000000"/>
-          <w:sz w:val="23"/>
-          <w:szCs w:val="23"/>
-        </w:rPr>
-      </w:pPr>
-      <w:r>
-        <w:rPr>
-          <w:rFonts w:ascii="Times New Roman" w:eastAsia="Times New Roman" w:hAnsi="Times New Roman" w:cs="Times New Roman"/>
-          <w:color w:val="000000"/>
-          <w:sz w:val="23"/>
-          <w:szCs w:val="23"/>
-        </w:rPr>
-        <w:t xml:space="preserve">(Optional: </w:t>
-      </w:r>
-      <w:r>
-        <w:t>VIP mini-stores</w:t>
-      </w:r>
-      <w:r>
-        <w:rPr>
-          <w:rFonts w:ascii="Times New Roman" w:eastAsia="Times New Roman" w:hAnsi="Times New Roman" w:cs="Times New Roman"/>
-          <w:color w:val="000000"/>
-          <w:sz w:val="23"/>
-          <w:szCs w:val="23"/>
-        </w:rPr>
-        <w:t>)</w:t>
-      </w:r>
-    </w:p>
-    <w:p>
-      <w:pPr>
-        <w:spacing w:line="360" w:lineRule="auto"/>
-        <w:rPr>
-          <w:rFonts w:ascii="Times New Roman" w:eastAsia="Times New Roman" w:hAnsi="Times New Roman" w:cs="Times New Roman"/>
-          <w:color w:val="000000"/>
-          <w:sz w:val="23"/>
-          <w:szCs w:val="23"/>
-        </w:rPr>
-      </w:pPr>
-      <w:r>
-        <w:rPr>
-          <w:rFonts w:ascii="Times New Roman" w:eastAsia="Times New Roman" w:hAnsi="Times New Roman" w:cs="Times New Roman"/>
-          <w:color w:val="000000"/>
-          <w:sz w:val="23"/>
-          <w:szCs w:val="23"/>
-        </w:rPr>
-        <w:t xml:space="preserve">14: </w:t>
-      </w:r>
-      <w:r>
-        <w:rPr>
-          <w:rFonts w:ascii="Times New Roman" w:eastAsia="Times New Roman" w:hAnsi="Times New Roman" w:cs="Times New Roman"/>
-          <w:color w:val="000000"/>
-          <w:sz w:val="23"/>
-          <w:szCs w:val="23"/>
-        </w:rPr>
-        <w:t>For VIP account page: query customer table with VIP = 1;</w:t>
-      </w:r>
-      <w:r>
-        <w:rPr>
-          <w:rFonts w:ascii="Times New Roman" w:eastAsia="Times New Roman" w:hAnsi="Times New Roman" w:cs="Times New Roman"/>
-          <w:color w:val="000000"/>
-          <w:sz w:val="23"/>
-          <w:szCs w:val="23"/>
-        </w:rPr>
-        <w:t xml:space="preserve"> show mini-store info;</w:t>
-      </w:r>
-      <w:r>
-        <w:rPr>
-          <w:rFonts w:ascii="Times New Roman" w:eastAsia="Times New Roman" w:hAnsi="Times New Roman" w:cs="Times New Roman"/>
-          <w:color w:val="000000"/>
-          <w:sz w:val="23"/>
-          <w:szCs w:val="23"/>
-        </w:rPr>
-        <w:t xml:space="preserve"> show VIP inventory page and order-processing page (similar to staff’s requirement)</w:t>
-      </w:r>
-    </w:p>
-    <w:p>
-      <w:pPr>
-        <w:spacing w:line="360" w:lineRule="auto"/>
-        <w:rPr>
-          <w:rFonts w:ascii="Times New Roman" w:eastAsia="Times New Roman" w:hAnsi="Times New Roman" w:cs="Times New Roman"/>
-          <w:color w:val="000000"/>
-          <w:sz w:val="23"/>
-          <w:szCs w:val="23"/>
-        </w:rPr>
-      </w:pPr>
-      <w:r>
-        <w:rPr>
-          <w:rFonts w:ascii="Times New Roman" w:eastAsia="Times New Roman" w:hAnsi="Times New Roman" w:cs="Times New Roman"/>
-          <w:color w:val="000000"/>
-          <w:sz w:val="23"/>
-          <w:szCs w:val="23"/>
-        </w:rPr>
-        <w:t xml:space="preserve">15: For VIP auction page: query </w:t>
-      </w:r>
-      <w:r>
-        <w:rPr>
-          <w:rFonts w:ascii="Times New Roman" w:eastAsia="Times New Roman" w:hAnsi="Times New Roman" w:cs="Times New Roman"/>
-          <w:color w:val="000000"/>
-          <w:sz w:val="23"/>
-          <w:szCs w:val="23"/>
-        </w:rPr>
-        <w:t>up-for-</w:t>
-      </w:r>
-      <w:r>
-        <w:rPr>
-          <w:rFonts w:ascii="Times New Roman" w:eastAsia="Times New Roman" w:hAnsi="Times New Roman" w:cs="Times New Roman"/>
-          <w:color w:val="000000"/>
-          <w:sz w:val="23"/>
-          <w:szCs w:val="23"/>
-        </w:rPr>
-        <w:t>auction table</w:t>
-      </w:r>
-      <w:r>
-        <w:rPr>
-          <w:rFonts w:ascii="Times New Roman" w:eastAsia="Times New Roman" w:hAnsi="Times New Roman" w:cs="Times New Roman"/>
-          <w:color w:val="000000"/>
-          <w:sz w:val="23"/>
-          <w:szCs w:val="23"/>
-        </w:rPr>
-        <w:t xml:space="preserve"> for </w:t>
-      </w:r>
-      <w:r>
-        <w:rPr>
-          <w:rFonts w:ascii="Times New Roman" w:eastAsia="Times New Roman" w:hAnsi="Times New Roman" w:cs="Times New Roman"/>
-          <w:color w:val="000000"/>
-          <w:sz w:val="23"/>
-          <w:szCs w:val="23"/>
-        </w:rPr>
-        <w:t>on going</w:t>
-      </w:r>
-      <w:r>
-        <w:rPr>
-          <w:rFonts w:ascii="Times New Roman" w:eastAsia="Times New Roman" w:hAnsi="Times New Roman" w:cs="Times New Roman"/>
-          <w:color w:val="000000"/>
-          <w:sz w:val="23"/>
-          <w:szCs w:val="23"/>
-        </w:rPr>
-        <w:t xml:space="preserve"> auctions</w:t>
-      </w:r>
-      <w:r>
-        <w:rPr>
-          <w:rFonts w:ascii="Times New Roman" w:eastAsia="Times New Roman" w:hAnsi="Times New Roman" w:cs="Times New Roman"/>
-          <w:color w:val="000000"/>
-          <w:sz w:val="23"/>
-          <w:szCs w:val="23"/>
-        </w:rPr>
-        <w:t>, list summary</w:t>
-      </w:r>
-      <w:r>
-        <w:rPr>
-          <w:rFonts w:ascii="Times New Roman" w:eastAsia="Times New Roman" w:hAnsi="Times New Roman" w:cs="Times New Roman"/>
-          <w:color w:val="000000"/>
-          <w:sz w:val="23"/>
-          <w:szCs w:val="23"/>
-        </w:rPr>
-        <w:t xml:space="preserve"> of all </w:t>
-      </w:r>
-      <w:r>
-        <w:rPr>
-          <w:rFonts w:ascii="Times New Roman" w:eastAsia="Times New Roman" w:hAnsi="Times New Roman" w:cs="Times New Roman"/>
-          <w:color w:val="000000"/>
-          <w:sz w:val="23"/>
-          <w:szCs w:val="23"/>
-        </w:rPr>
-        <w:t>auctions</w:t>
-      </w:r>
-      <w:r>
-        <w:rPr>
-          <w:rFonts w:ascii="Times New Roman" w:eastAsia="Times New Roman" w:hAnsi="Times New Roman" w:cs="Times New Roman"/>
-          <w:color w:val="000000"/>
-          <w:sz w:val="23"/>
-          <w:szCs w:val="23"/>
-        </w:rPr>
-        <w:t xml:space="preserve"> from auction table</w:t>
-      </w:r>
-    </w:p>
-    <w:p>
-      <w:pPr>
-        <w:spacing w:line="360" w:lineRule="auto"/>
-        <w:rPr>
-          <w:rFonts w:ascii="Times New Roman" w:eastAsia="Times New Roman" w:hAnsi="Times New Roman" w:cs="Times New Roman"/>
-          <w:color w:val="000000"/>
-          <w:sz w:val="23"/>
-          <w:szCs w:val="23"/>
-        </w:rPr>
-      </w:pPr>
-      <w:r>
-        <w:rPr>
-          <w:rFonts w:ascii="Times New Roman" w:eastAsia="Times New Roman" w:hAnsi="Times New Roman" w:cs="Times New Roman"/>
-          <w:color w:val="000000"/>
-          <w:sz w:val="23"/>
-          <w:szCs w:val="23"/>
-        </w:rPr>
-        <w:t>16</w:t>
-      </w:r>
-      <w:r>
-        <w:rPr>
-          <w:rFonts w:ascii="Times New Roman" w:eastAsia="Times New Roman" w:hAnsi="Times New Roman" w:cs="Times New Roman"/>
-          <w:color w:val="000000"/>
-          <w:sz w:val="23"/>
-          <w:szCs w:val="23"/>
-        </w:rPr>
-        <w:t xml:space="preserve">. For customer auction page: </w:t>
-      </w:r>
-      <w:r>
-        <w:rPr>
-          <w:rFonts w:ascii="Times New Roman" w:eastAsia="Times New Roman" w:hAnsi="Times New Roman" w:cs="Times New Roman"/>
-          <w:color w:val="000000"/>
-          <w:sz w:val="23"/>
-          <w:szCs w:val="23"/>
-        </w:rPr>
-        <w:t>query bid table</w:t>
-      </w:r>
-    </w:p>
-    <w:p>
-      <w:pPr>
-        <w:spacing w:line="360" w:lineRule="auto"/>
-        <w:rPr>
-          <w:rFonts w:ascii="Times New Roman" w:eastAsia="Times New Roman" w:hAnsi="Times New Roman" w:cs="Times New Roman"/>
-          <w:color w:val="000000"/>
-          <w:sz w:val="23"/>
-          <w:szCs w:val="23"/>
-        </w:rPr>
-      </w:pPr>
-      <w:r>
-        <w:rPr>
-          <w:rFonts w:ascii="Times New Roman" w:eastAsia="Times New Roman" w:hAnsi="Times New Roman" w:cs="Times New Roman"/>
-          <w:color w:val="000000"/>
-          <w:sz w:val="23"/>
-          <w:szCs w:val="23"/>
-        </w:rPr>
-        <w:t>17.</w:t>
-      </w:r>
-      <w:r>
-        <w:rPr>
-          <w:rFonts w:ascii="Times New Roman" w:eastAsia="Times New Roman" w:hAnsi="Times New Roman" w:cs="Times New Roman"/>
-          <w:color w:val="000000"/>
-          <w:sz w:val="23"/>
-          <w:szCs w:val="23"/>
-        </w:rPr>
-        <w:t xml:space="preserve"> For item page with bidding info: query auction table to show starting price</w:t>
-      </w:r>
-      <w:r>
-        <w:rPr>
-          <w:rFonts w:ascii="Times New Roman" w:eastAsia="Times New Roman" w:hAnsi="Times New Roman" w:cs="Times New Roman"/>
-          <w:color w:val="000000"/>
-          <w:sz w:val="23"/>
-          <w:szCs w:val="23"/>
-        </w:rPr>
-        <w:t>,</w:t>
+      <w:r>
+        <w:rPr>
+          <w:rFonts w:ascii="Times New Roman" w:eastAsia="Times New Roman" w:hAnsi="Times New Roman" w:cs="Times New Roman"/>
+          <w:color w:val="000000"/>
+          <w:sz w:val="23"/>
+          <w:szCs w:val="23"/>
+        </w:rPr>
+        <w:t xml:space="preserve"> FS, LAF</w:t>
       </w:r>
       <w:bookmarkStart w:id="0" w:name="_GoBack"/>
       <w:bookmarkEnd w:id="0"/>
+    </w:p>
+    <w:p>
+      <w:pPr>
+        <w:spacing w:line="360" w:lineRule="auto"/>
+        <w:rPr>
+          <w:rFonts w:ascii="Times New Roman" w:eastAsia="Times New Roman" w:hAnsi="Times New Roman" w:cs="Times New Roman"/>
+          <w:color w:val="000000"/>
+          <w:sz w:val="23"/>
+          <w:szCs w:val="23"/>
+        </w:rPr>
+      </w:pPr>
+      <w:r>
+        <w:rPr>
+          <w:rFonts w:ascii="Times New Roman" w:eastAsia="Times New Roman" w:hAnsi="Times New Roman" w:cs="Times New Roman"/>
+          <w:color w:val="000000"/>
+          <w:sz w:val="23"/>
+          <w:szCs w:val="23"/>
+        </w:rPr>
+        <w:t xml:space="preserve">(Optional: </w:t>
+      </w:r>
+      <w:r>
+        <w:t>VIP mini-stores</w:t>
+      </w:r>
+      <w:r>
+        <w:rPr>
+          <w:rFonts w:ascii="Times New Roman" w:eastAsia="Times New Roman" w:hAnsi="Times New Roman" w:cs="Times New Roman"/>
+          <w:color w:val="000000"/>
+          <w:sz w:val="23"/>
+          <w:szCs w:val="23"/>
+        </w:rPr>
+        <w:t>)</w:t>
+      </w:r>
+    </w:p>
+    <w:p>
+      <w:pPr>
+        <w:spacing w:line="360" w:lineRule="auto"/>
+        <w:rPr>
+          <w:rFonts w:ascii="Times New Roman" w:eastAsia="Times New Roman" w:hAnsi="Times New Roman" w:cs="Times New Roman"/>
+          <w:color w:val="000000"/>
+          <w:sz w:val="23"/>
+          <w:szCs w:val="23"/>
+        </w:rPr>
+      </w:pPr>
+      <w:r>
+        <w:rPr>
+          <w:rFonts w:ascii="Times New Roman" w:eastAsia="Times New Roman" w:hAnsi="Times New Roman" w:cs="Times New Roman"/>
+          <w:color w:val="000000"/>
+          <w:sz w:val="23"/>
+          <w:szCs w:val="23"/>
+        </w:rPr>
+        <w:t xml:space="preserve">14: </w:t>
+      </w:r>
+      <w:r>
+        <w:rPr>
+          <w:rFonts w:ascii="Times New Roman" w:eastAsia="Times New Roman" w:hAnsi="Times New Roman" w:cs="Times New Roman"/>
+          <w:color w:val="000000"/>
+          <w:sz w:val="23"/>
+          <w:szCs w:val="23"/>
+        </w:rPr>
+        <w:t>For VIP account page: query customer table with VIP = 1;</w:t>
+      </w:r>
+      <w:r>
+        <w:rPr>
+          <w:rFonts w:ascii="Times New Roman" w:eastAsia="Times New Roman" w:hAnsi="Times New Roman" w:cs="Times New Roman"/>
+          <w:color w:val="000000"/>
+          <w:sz w:val="23"/>
+          <w:szCs w:val="23"/>
+        </w:rPr>
+        <w:t xml:space="preserve"> show mini-store info;</w:t>
+      </w:r>
+      <w:r>
+        <w:rPr>
+          <w:rFonts w:ascii="Times New Roman" w:eastAsia="Times New Roman" w:hAnsi="Times New Roman" w:cs="Times New Roman"/>
+          <w:color w:val="000000"/>
+          <w:sz w:val="23"/>
+          <w:szCs w:val="23"/>
+        </w:rPr>
+        <w:t xml:space="preserve"> show VIP inventory page and order-processing page (similar to staff’s requirement)</w:t>
+      </w:r>
+    </w:p>
+    <w:p>
+      <w:pPr>
+        <w:spacing w:line="360" w:lineRule="auto"/>
+        <w:rPr>
+          <w:rFonts w:ascii="Times New Roman" w:eastAsia="Times New Roman" w:hAnsi="Times New Roman" w:cs="Times New Roman"/>
+          <w:color w:val="000000"/>
+          <w:sz w:val="23"/>
+          <w:szCs w:val="23"/>
+        </w:rPr>
+      </w:pPr>
+      <w:r>
+        <w:rPr>
+          <w:rFonts w:ascii="Times New Roman" w:eastAsia="Times New Roman" w:hAnsi="Times New Roman" w:cs="Times New Roman"/>
+          <w:color w:val="000000"/>
+          <w:sz w:val="23"/>
+          <w:szCs w:val="23"/>
+        </w:rPr>
+        <w:t xml:space="preserve">15: For VIP auction page: query </w:t>
+      </w:r>
+      <w:r>
+        <w:rPr>
+          <w:rFonts w:ascii="Times New Roman" w:eastAsia="Times New Roman" w:hAnsi="Times New Roman" w:cs="Times New Roman"/>
+          <w:color w:val="000000"/>
+          <w:sz w:val="23"/>
+          <w:szCs w:val="23"/>
+        </w:rPr>
+        <w:t>up-for-</w:t>
+      </w:r>
+      <w:r>
+        <w:rPr>
+          <w:rFonts w:ascii="Times New Roman" w:eastAsia="Times New Roman" w:hAnsi="Times New Roman" w:cs="Times New Roman"/>
+          <w:color w:val="000000"/>
+          <w:sz w:val="23"/>
+          <w:szCs w:val="23"/>
+        </w:rPr>
+        <w:t>auction table</w:t>
+      </w:r>
+      <w:r>
+        <w:rPr>
+          <w:rFonts w:ascii="Times New Roman" w:eastAsia="Times New Roman" w:hAnsi="Times New Roman" w:cs="Times New Roman"/>
+          <w:color w:val="000000"/>
+          <w:sz w:val="23"/>
+          <w:szCs w:val="23"/>
+        </w:rPr>
+        <w:t xml:space="preserve"> for </w:t>
+      </w:r>
+      <w:r>
+        <w:rPr>
+          <w:rFonts w:ascii="Times New Roman" w:eastAsia="Times New Roman" w:hAnsi="Times New Roman" w:cs="Times New Roman"/>
+          <w:color w:val="000000"/>
+          <w:sz w:val="23"/>
+          <w:szCs w:val="23"/>
+        </w:rPr>
+        <w:t>on going</w:t>
+      </w:r>
+      <w:r>
+        <w:rPr>
+          <w:rFonts w:ascii="Times New Roman" w:eastAsia="Times New Roman" w:hAnsi="Times New Roman" w:cs="Times New Roman"/>
+          <w:color w:val="000000"/>
+          <w:sz w:val="23"/>
+          <w:szCs w:val="23"/>
+        </w:rPr>
+        <w:t xml:space="preserve"> auctions</w:t>
+      </w:r>
+      <w:r>
+        <w:rPr>
+          <w:rFonts w:ascii="Times New Roman" w:eastAsia="Times New Roman" w:hAnsi="Times New Roman" w:cs="Times New Roman"/>
+          <w:color w:val="000000"/>
+          <w:sz w:val="23"/>
+          <w:szCs w:val="23"/>
+        </w:rPr>
+        <w:t>, list summary</w:t>
+      </w:r>
+      <w:r>
+        <w:rPr>
+          <w:rFonts w:ascii="Times New Roman" w:eastAsia="Times New Roman" w:hAnsi="Times New Roman" w:cs="Times New Roman"/>
+          <w:color w:val="000000"/>
+          <w:sz w:val="23"/>
+          <w:szCs w:val="23"/>
+        </w:rPr>
+        <w:t xml:space="preserve"> of all </w:t>
+      </w:r>
+      <w:r>
+        <w:rPr>
+          <w:rFonts w:ascii="Times New Roman" w:eastAsia="Times New Roman" w:hAnsi="Times New Roman" w:cs="Times New Roman"/>
+          <w:color w:val="000000"/>
+          <w:sz w:val="23"/>
+          <w:szCs w:val="23"/>
+        </w:rPr>
+        <w:t>auctions</w:t>
+      </w:r>
+      <w:r>
+        <w:rPr>
+          <w:rFonts w:ascii="Times New Roman" w:eastAsia="Times New Roman" w:hAnsi="Times New Roman" w:cs="Times New Roman"/>
+          <w:color w:val="000000"/>
+          <w:sz w:val="23"/>
+          <w:szCs w:val="23"/>
+        </w:rPr>
+        <w:t xml:space="preserve"> from auction table</w:t>
+      </w:r>
+    </w:p>
+    <w:p>
+      <w:pPr>
+        <w:spacing w:line="360" w:lineRule="auto"/>
+        <w:rPr>
+          <w:rFonts w:ascii="Times New Roman" w:eastAsia="Times New Roman" w:hAnsi="Times New Roman" w:cs="Times New Roman"/>
+          <w:color w:val="000000"/>
+          <w:sz w:val="23"/>
+          <w:szCs w:val="23"/>
+        </w:rPr>
+      </w:pPr>
+      <w:r>
+        <w:rPr>
+          <w:rFonts w:ascii="Times New Roman" w:eastAsia="Times New Roman" w:hAnsi="Times New Roman" w:cs="Times New Roman"/>
+          <w:color w:val="000000"/>
+          <w:sz w:val="23"/>
+          <w:szCs w:val="23"/>
+        </w:rPr>
+        <w:t>16</w:t>
+      </w:r>
+      <w:r>
+        <w:rPr>
+          <w:rFonts w:ascii="Times New Roman" w:eastAsia="Times New Roman" w:hAnsi="Times New Roman" w:cs="Times New Roman"/>
+          <w:color w:val="000000"/>
+          <w:sz w:val="23"/>
+          <w:szCs w:val="23"/>
+        </w:rPr>
+        <w:t xml:space="preserve">. For customer auction page: </w:t>
+      </w:r>
+      <w:r>
+        <w:rPr>
+          <w:rFonts w:ascii="Times New Roman" w:eastAsia="Times New Roman" w:hAnsi="Times New Roman" w:cs="Times New Roman"/>
+          <w:color w:val="000000"/>
+          <w:sz w:val="23"/>
+          <w:szCs w:val="23"/>
+        </w:rPr>
+        <w:t>query bid table</w:t>
+      </w:r>
+    </w:p>
+    <w:p>
+      <w:pPr>
+        <w:spacing w:line="360" w:lineRule="auto"/>
+        <w:rPr>
+          <w:rFonts w:ascii="Times New Roman" w:eastAsia="Times New Roman" w:hAnsi="Times New Roman" w:cs="Times New Roman"/>
+          <w:color w:val="000000"/>
+          <w:sz w:val="23"/>
+          <w:szCs w:val="23"/>
+        </w:rPr>
+      </w:pPr>
+      <w:r>
+        <w:rPr>
+          <w:rFonts w:ascii="Times New Roman" w:eastAsia="Times New Roman" w:hAnsi="Times New Roman" w:cs="Times New Roman"/>
+          <w:color w:val="000000"/>
+          <w:sz w:val="23"/>
+          <w:szCs w:val="23"/>
+        </w:rPr>
+        <w:t>17.</w:t>
+      </w:r>
+      <w:r>
+        <w:rPr>
+          <w:rFonts w:ascii="Times New Roman" w:eastAsia="Times New Roman" w:hAnsi="Times New Roman" w:cs="Times New Roman"/>
+          <w:color w:val="000000"/>
+          <w:sz w:val="23"/>
+          <w:szCs w:val="23"/>
+        </w:rPr>
+        <w:t xml:space="preserve"> For item page with bidding info: query auction table to show starting price</w:t>
+      </w:r>
+      <w:r>
+        <w:rPr>
+          <w:rFonts w:ascii="Times New Roman" w:eastAsia="Times New Roman" w:hAnsi="Times New Roman" w:cs="Times New Roman"/>
+          <w:color w:val="000000"/>
+          <w:sz w:val="23"/>
+          <w:szCs w:val="23"/>
+        </w:rPr>
+        <w:t>,</w:t>
+      </w:r>
       <w:r>
         <w:rPr>
           <w:rFonts w:ascii="Times New Roman" w:eastAsia="Times New Roman" w:hAnsi="Times New Roman" w:cs="Times New Roman"/>
@@ -987,6 +1102,7 @@
   <w:style w:type="character" w:default="1" w:styleId="DefaultParagraphFont">
     <w:name w:val="Default Paragraph Font"/>
     <w:uiPriority w:val="1"/>
+    <w:semiHidden/>
     <w:unhideWhenUsed/>
   </w:style>
   <w:style w:type="table" w:default="1" w:styleId="TableNormal">
@@ -1172,6 +1288,7 @@
   <w:style w:type="character" w:default="1" w:styleId="DefaultParagraphFont">
     <w:name w:val="Default Paragraph Font"/>
     <w:uiPriority w:val="1"/>
+    <w:semiHidden/>
     <w:unhideWhenUsed/>
   </w:style>
   <w:style w:type="table" w:default="1" w:styleId="TableNormal">

</xml_diff>